<commit_message>
HDL Notes + Experimental Design
</commit_message>
<xml_diff>
--- a/Core Papers/Ockham.io/ockham.io.v2.docx
+++ b/Core Papers/Ockham.io/ockham.io.v2.docx
@@ -7,42 +7,52 @@
         <w:pStyle w:val="Heading1"/>
         <w:ind w:left="-5"/>
       </w:pPr>
+      <w:r>
+        <w:fldChar w:fldCharType="begin"/>
+      </w:r>
+      <w:r>
+        <w:instrText xml:space="preserve"> HYPERLINK "https://www.fbo.gov/index?s=opportunity&amp;mode=form&amp;id=3f2885886c97d05491ff3ac8f7968912&amp;tab=core&amp;_cview=0" \h </w:instrText>
+      </w:r>
+      <w:r>
+        <w:fldChar w:fldCharType="separate"/>
+      </w:r>
+      <w:r>
+        <w:t>DARPA</w:t>
+      </w:r>
+      <w:r>
+        <w:fldChar w:fldCharType="end"/>
+      </w:r>
       <w:hyperlink r:id="rId8">
         <w:r>
-          <w:t>DARPA</w:t>
+          <w:t>-</w:t>
         </w:r>
       </w:hyperlink>
       <w:hyperlink r:id="rId9">
         <w:r>
-          <w:t>-</w:t>
+          <w:t>SN</w:t>
         </w:r>
       </w:hyperlink>
       <w:hyperlink r:id="rId10">
         <w:r>
-          <w:t>SN</w:t>
+          <w:t>-</w:t>
         </w:r>
       </w:hyperlink>
       <w:hyperlink r:id="rId11">
         <w:r>
-          <w:t>-</w:t>
+          <w:t>17</w:t>
         </w:r>
       </w:hyperlink>
       <w:hyperlink r:id="rId12">
         <w:r>
-          <w:t>17</w:t>
+          <w:t>-</w:t>
         </w:r>
       </w:hyperlink>
       <w:hyperlink r:id="rId13">
         <w:r>
-          <w:t>-</w:t>
+          <w:t>57</w:t>
         </w:r>
       </w:hyperlink>
       <w:hyperlink r:id="rId14">
-        <w:r>
-          <w:t>57</w:t>
-        </w:r>
-      </w:hyperlink>
-      <w:hyperlink r:id="rId15">
         <w:r>
           <w:rPr>
             <w:color w:val="000000"/>
@@ -252,7 +262,21 @@
         <w:rPr>
           <w:sz w:val="28"/>
         </w:rPr>
-        <w:t>Adam InTae Gerard</w:t>
+        <w:t xml:space="preserve">Adam </w:t>
+      </w:r>
+      <w:proofErr w:type="spellStart"/>
+      <w:r>
+        <w:rPr>
+          <w:sz w:val="28"/>
+        </w:rPr>
+        <w:t>InTae</w:t>
+      </w:r>
+      <w:proofErr w:type="spellEnd"/>
+      <w:r>
+        <w:rPr>
+          <w:sz w:val="28"/>
+        </w:rPr>
+        <w:t xml:space="preserve"> Gerard</w:t>
       </w:r>
       <w:r>
         <w:rPr>
@@ -291,7 +315,7 @@
         <w:rPr>
           <w:sz w:val="28"/>
         </w:rPr>
-        <w:t>5</w:t>
+        <w:t>6</w:t>
       </w:r>
       <w:r>
         <w:rPr>
@@ -309,16 +333,20 @@
         <w:rPr>
           <w:sz w:val="28"/>
         </w:rPr>
-        <w:t>6</w:t>
+        <w:t>7</w:t>
       </w:r>
       <w:r>
         <w:rPr>
           <w:sz w:val="28"/>
         </w:rPr>
-        <w:t>.20</w:t>
-      </w:r>
-      <w:bookmarkStart w:id="0" w:name="_GoBack"/>
-      <w:bookmarkEnd w:id="0"/>
+        <w:t>.</w:t>
+      </w:r>
+      <w:r>
+        <w:rPr>
+          <w:sz w:val="28"/>
+        </w:rPr>
+        <w:t>18</w:t>
+      </w:r>
       <w:r>
         <w:rPr>
           <w:sz w:val="28"/>
@@ -463,42 +491,42 @@
         <w:pStyle w:val="Heading1"/>
         <w:ind w:left="-5"/>
       </w:pPr>
-      <w:hyperlink r:id="rId16">
+      <w:hyperlink r:id="rId15">
         <w:r>
           <w:t>DARPA</w:t>
         </w:r>
       </w:hyperlink>
-      <w:hyperlink r:id="rId17">
+      <w:hyperlink r:id="rId16">
         <w:r>
           <w:t>-</w:t>
         </w:r>
       </w:hyperlink>
-      <w:hyperlink r:id="rId18">
+      <w:hyperlink r:id="rId17">
         <w:r>
           <w:t>SN</w:t>
         </w:r>
       </w:hyperlink>
-      <w:hyperlink r:id="rId19">
+      <w:hyperlink r:id="rId18">
         <w:r>
           <w:t>-</w:t>
         </w:r>
       </w:hyperlink>
-      <w:hyperlink r:id="rId20">
+      <w:hyperlink r:id="rId19">
         <w:r>
           <w:t>17</w:t>
         </w:r>
       </w:hyperlink>
-      <w:hyperlink r:id="rId21">
+      <w:hyperlink r:id="rId20">
         <w:r>
           <w:t>-</w:t>
         </w:r>
       </w:hyperlink>
-      <w:hyperlink r:id="rId22">
+      <w:hyperlink r:id="rId21">
         <w:r>
           <w:t>57</w:t>
         </w:r>
       </w:hyperlink>
-      <w:hyperlink r:id="rId23">
+      <w:hyperlink r:id="rId22">
         <w:r>
           <w:rPr>
             <w:color w:val="000000"/>
@@ -544,7 +572,21 @@
         <w:rPr>
           <w:sz w:val="28"/>
         </w:rPr>
-        <w:t>Adam InTae Gerard</w:t>
+        <w:t xml:space="preserve">Adam </w:t>
+      </w:r>
+      <w:proofErr w:type="spellStart"/>
+      <w:r>
+        <w:rPr>
+          <w:sz w:val="28"/>
+        </w:rPr>
+        <w:t>InTae</w:t>
+      </w:r>
+      <w:proofErr w:type="spellEnd"/>
+      <w:r>
+        <w:rPr>
+          <w:sz w:val="28"/>
+        </w:rPr>
+        <w:t xml:space="preserve"> Gerard</w:t>
       </w:r>
       <w:r>
         <w:rPr>
@@ -788,8 +830,13 @@
         <w:t>formalizing and defining theoretical terms in a mathematically precise and rigorous way</w:t>
       </w:r>
       <w:r>
-        <w:t xml:space="preserve"> suitable to model theoretic treatments of scientific theories and theory classification per Suppes</w:t>
-      </w:r>
+        <w:t xml:space="preserve"> suitable to model theoretic treatments of scientific theories and theory classification per </w:t>
+      </w:r>
+      <w:proofErr w:type="spellStart"/>
+      <w:r>
+        <w:t>Suppes</w:t>
+      </w:r>
+      <w:proofErr w:type="spellEnd"/>
       <w:r>
         <w:rPr>
           <w:vertAlign w:val="superscript"/>
@@ -1321,7 +1368,15 @@
         <w:ind w:left="-5"/>
       </w:pPr>
       <w:r>
-        <w:t>While simple, it should suffice to demonstrate how such a translation scheme is usually employed. Here, we go one step further and follow Suppes in terms of applying our First-Order expression above to the construction of a set-theoretic structure suitable as a model. This gives rise to a compact object we can use throughout the remainder of the stages.</w:t>
+        <w:t xml:space="preserve">While simple, it should suffice to demonstrate how such a translation scheme is usually employed. Here, we go one step further and follow </w:t>
+      </w:r>
+      <w:proofErr w:type="spellStart"/>
+      <w:r>
+        <w:t>Suppes</w:t>
+      </w:r>
+      <w:proofErr w:type="spellEnd"/>
+      <w:r>
+        <w:t xml:space="preserve"> in terms of applying our First-Order expression above to the construction of a set-theoretic structure suitable as a model. This gives rise to a compact object we can use throughout the remainder of the stages.</w:t>
       </w:r>
       <w:r>
         <w:rPr>
@@ -1594,6 +1649,7 @@
         </w:rPr>
         <w:t xml:space="preserve">, </w:t>
       </w:r>
+      <w:proofErr w:type="spellStart"/>
       <w:r>
         <w:rPr>
           <w:i/>
@@ -1601,6 +1657,7 @@
         </w:rPr>
         <w:t>LaTex</w:t>
       </w:r>
+      <w:proofErr w:type="spellEnd"/>
       <w:r>
         <w:rPr>
           <w:szCs w:val="24"/>
@@ -2002,12 +2059,14 @@
       <w:r>
         <w:t xml:space="preserve">Therefore, </w:t>
       </w:r>
+      <w:proofErr w:type="spellStart"/>
       <w:r>
         <w:rPr>
           <w:i/>
         </w:rPr>
         <w:t>T</w:t>
       </w:r>
+      <w:proofErr w:type="spellEnd"/>
       <w:r>
         <w:t xml:space="preserve"> is true or correct.  </w:t>
       </w:r>
@@ -2035,7 +2094,15 @@
         <w:t>necessary</w:t>
       </w:r>
       <w:r>
-        <w:t xml:space="preserve"> connection. Independent of evidence, the inference above asserts, just because someone is perceived to be an authority (which they might not be) and just because that person says something is true makes it true. </w:t>
+        <w:t xml:space="preserve"> connection. Independent of evidence, the inference above asserts, just because someone is perceived to be an authority (which they might not be) and just because that person says something is </w:t>
+      </w:r>
+      <w:proofErr w:type="gramStart"/>
+      <w:r>
+        <w:t>true</w:t>
+      </w:r>
+      <w:proofErr w:type="gramEnd"/>
+      <w:r>
+        <w:t xml:space="preserve"> makes it true. </w:t>
       </w:r>
     </w:p>
     <w:p>
@@ -2415,8 +2482,13 @@
         </w:numPr>
         <w:ind w:hanging="720"/>
       </w:pPr>
-      <w:r>
-        <w:t xml:space="preserve">Aether </w:t>
+      <w:proofErr w:type="spellStart"/>
+      <w:r>
+        <w:t>Aether</w:t>
+      </w:r>
+      <w:proofErr w:type="spellEnd"/>
+      <w:r>
+        <w:t xml:space="preserve"> </w:t>
       </w:r>
     </w:p>
     <w:p>
@@ -2429,7 +2501,15 @@
         <w:ind w:hanging="720"/>
       </w:pPr>
       <w:r>
-        <w:t xml:space="preserve">“Aether was a silly concept…” </w:t>
+        <w:t>“</w:t>
+      </w:r>
+      <w:proofErr w:type="spellStart"/>
+      <w:r>
+        <w:t>Aether</w:t>
+      </w:r>
+      <w:proofErr w:type="spellEnd"/>
+      <w:r>
+        <w:t xml:space="preserve"> was a silly concept…” </w:t>
       </w:r>
     </w:p>
     <w:p>
@@ -2442,7 +2522,15 @@
         <w:ind w:hanging="720"/>
       </w:pPr>
       <w:r>
-        <w:t xml:space="preserve">“We propose Aether as an explanation…” </w:t>
+        <w:t xml:space="preserve">“We propose </w:t>
+      </w:r>
+      <w:proofErr w:type="spellStart"/>
+      <w:r>
+        <w:t>Aether</w:t>
+      </w:r>
+      <w:proofErr w:type="spellEnd"/>
+      <w:r>
+        <w:t xml:space="preserve"> as an explanation…” </w:t>
       </w:r>
     </w:p>
     <w:p>
@@ -2601,7 +2689,15 @@
         <w:ind w:left="-5"/>
       </w:pPr>
       <w:r>
-        <w:t xml:space="preserve">2.5 Coherence With Other (High-Credence) Theories </w:t>
+        <w:t xml:space="preserve">2.5 Coherence </w:t>
+      </w:r>
+      <w:proofErr w:type="gramStart"/>
+      <w:r>
+        <w:t>With</w:t>
+      </w:r>
+      <w:proofErr w:type="gramEnd"/>
+      <w:r>
+        <w:t xml:space="preserve"> Other (High-Credence) Theories </w:t>
       </w:r>
     </w:p>
     <w:p>
@@ -2803,6 +2899,22 @@
     </w:p>
     <w:p>
       <w:pPr>
+        <w:pStyle w:val="ListParagraph"/>
+        <w:numPr>
+          <w:ilvl w:val="0"/>
+          <w:numId w:val="6"/>
+        </w:numPr>
+      </w:pPr>
+      <w:r>
+        <w:lastRenderedPageBreak/>
+        <w:t xml:space="preserve">Identification of experimental design flaws </w:t>
+      </w:r>
+      <w:r>
+        <w:t>including biases in experimental design, high variability, sampling bias, selection bias, and so on.</w:t>
+      </w:r>
+    </w:p>
+    <w:p>
+      <w:pPr>
         <w:ind w:left="0" w:firstLine="0"/>
       </w:pPr>
     </w:p>
@@ -2811,8 +2923,49 @@
         <w:ind w:left="0" w:firstLine="0"/>
       </w:pPr>
       <w:r>
-        <w:lastRenderedPageBreak/>
         <w:t>Failure to satisfactorily obey those three basics constraints would result in a significantly reduced credibility score.</w:t>
+      </w:r>
+    </w:p>
+    <w:p>
+      <w:pPr>
+        <w:ind w:left="0" w:firstLine="0"/>
+      </w:pPr>
+    </w:p>
+    <w:p>
+      <w:pPr>
+        <w:ind w:left="0" w:firstLine="0"/>
+      </w:pPr>
+      <w:r>
+        <w:t>Identification of experimental design flaws relies on background data to adjudicate and assess the validity of the experiments or surveys conducted. To determine whether a study effectively mirrors the population at large (say to determine the presence of sampling bias), we must have access to accurate demographic information about the population.</w:t>
+      </w:r>
+    </w:p>
+    <w:p>
+      <w:pPr>
+        <w:ind w:left="0" w:firstLine="0"/>
+      </w:pPr>
+    </w:p>
+    <w:p>
+      <w:pPr>
+        <w:ind w:left="0" w:firstLine="0"/>
+      </w:pPr>
+      <w:r>
+        <w:t xml:space="preserve">Terms like `population` are context-sensitive (meaning that the intended reference is dependent on conversational context – in some occasions of use it can refer to a city’s population, in others to a nation’s, etc.) but </w:t>
+      </w:r>
+      <w:r>
+        <w:t>are usually clearly disambiguated by the presence of adjacent adjectives or modifying clauses (e.g. – U.S. population, the population of Iowa, etc.).</w:t>
+      </w:r>
+    </w:p>
+    <w:p>
+      <w:pPr>
+        <w:ind w:left="0" w:firstLine="0"/>
+      </w:pPr>
+    </w:p>
+    <w:p>
+      <w:pPr>
+        <w:ind w:left="0" w:firstLine="0"/>
+      </w:pPr>
+      <w:r>
+        <w:t>Given a sufficiently formalized mathematical edifice and an effective formal translation scheme, each of these terms can be checked against an external data-set. Identified experimental design flaws can be used to assess the overall credibility of the study in question.</w:t>
       </w:r>
     </w:p>
     <w:p>
@@ -2820,13 +2973,6 @@
         <w:spacing w:after="11" w:line="259" w:lineRule="auto"/>
         <w:ind w:left="0" w:firstLine="0"/>
       </w:pPr>
-      <w:r>
-        <w:rPr>
-          <w:b/>
-          <w:sz w:val="38"/>
-        </w:rPr>
-        <w:t xml:space="preserve"> </w:t>
-      </w:r>
     </w:p>
     <w:p>
       <w:pPr>
@@ -2904,6 +3050,7 @@
         <w:ind w:left="-5"/>
       </w:pPr>
       <w:r>
+        <w:lastRenderedPageBreak/>
         <w:t xml:space="preserve">There are at least two ways to </w:t>
       </w:r>
       <w:r>
@@ -2944,7 +3091,7 @@
                     </pic:cNvPicPr>
                   </pic:nvPicPr>
                   <pic:blipFill>
-                    <a:blip r:embed="rId24">
+                    <a:blip r:embed="rId23">
                       <a:extLst>
                         <a:ext uri="{28A0092B-C50C-407E-A947-70E740481C1C}">
                           <a14:useLocalDpi xmlns:a14="http://schemas.microsoft.com/office/drawing/2010/main" val="0"/>
@@ -3048,7 +3195,7 @@
                     </pic:cNvPicPr>
                   </pic:nvPicPr>
                   <pic:blipFill>
-                    <a:blip r:embed="rId25">
+                    <a:blip r:embed="rId24">
                       <a:extLst>
                         <a:ext uri="{28A0092B-C50C-407E-A947-70E740481C1C}">
                           <a14:useLocalDpi xmlns:a14="http://schemas.microsoft.com/office/drawing/2010/main" val="0"/>
@@ -3093,7 +3240,6 @@
         <w:rPr>
           <w:b/>
         </w:rPr>
-        <w:lastRenderedPageBreak/>
         <w:t xml:space="preserve">Fig. </w:t>
       </w:r>
       <w:r>
@@ -3194,6 +3340,7 @@
         <w:rPr>
           <w:sz w:val="20"/>
         </w:rPr>
+        <w:lastRenderedPageBreak/>
         <w:t xml:space="preserve">STRUCT_ID | DOMAIN | RELTIONS | LOGIC | FK_LIST_T_ID </w:t>
       </w:r>
     </w:p>
@@ -3206,7 +3353,35 @@
         <w:rPr>
           <w:sz w:val="20"/>
         </w:rPr>
-        <w:t xml:space="preserve">1 | AE | F={1,3},G=DxD | CLASSICAL | 1,3,4 </w:t>
+        <w:t>1 | AE | F</w:t>
+      </w:r>
+      <w:proofErr w:type="gramStart"/>
+      <w:r>
+        <w:rPr>
+          <w:sz w:val="20"/>
+        </w:rPr>
+        <w:t>={</w:t>
+      </w:r>
+      <w:proofErr w:type="gramEnd"/>
+      <w:r>
+        <w:rPr>
+          <w:sz w:val="20"/>
+        </w:rPr>
+        <w:t>1,3},G=</w:t>
+      </w:r>
+      <w:proofErr w:type="spellStart"/>
+      <w:r>
+        <w:rPr>
+          <w:sz w:val="20"/>
+        </w:rPr>
+        <w:t>DxD</w:t>
+      </w:r>
+      <w:proofErr w:type="spellEnd"/>
+      <w:r>
+        <w:rPr>
+          <w:sz w:val="20"/>
+        </w:rPr>
+        <w:t xml:space="preserve"> | CLASSICAL | 1,3,4 </w:t>
       </w:r>
     </w:p>
     <w:p>
@@ -3422,27 +3597,34 @@
     <w:p>
       <w:pPr>
         <w:spacing w:after="120" w:line="259" w:lineRule="auto"/>
+        <w:rPr>
+          <w:noProof/>
+        </w:rPr>
       </w:pPr>
       <w:r>
         <w:t>Visually, those same data models are presented below:</w:t>
       </w:r>
+      <w:r>
+        <w:rPr>
+          <w:noProof/>
+        </w:rPr>
+        <w:t xml:space="preserve"> </w:t>
+      </w:r>
     </w:p>
     <w:p>
       <w:pPr>
         <w:spacing w:after="120" w:line="259" w:lineRule="auto"/>
-        <w:ind w:left="446"/>
         <w:jc w:val="center"/>
       </w:pPr>
       <w:r>
         <w:rPr>
           <w:noProof/>
         </w:rPr>
-        <w:lastRenderedPageBreak/>
         <w:drawing>
-          <wp:inline distT="0" distB="0" distL="0" distR="0" wp14:anchorId="1F5B1D1F" wp14:editId="0578E2CA">
-            <wp:extent cx="5713016" cy="5785726"/>
-            <wp:effectExtent l="0" t="0" r="2540" b="5715"/>
-            <wp:docPr id="1" name="Picture 1"/>
+          <wp:inline distT="0" distB="0" distL="0" distR="0" wp14:anchorId="6E4F31ED" wp14:editId="0B0BB5EE">
+            <wp:extent cx="3944203" cy="3210076"/>
+            <wp:effectExtent l="0" t="0" r="0" b="0"/>
+            <wp:docPr id="3" name="Picture 3"/>
             <wp:cNvGraphicFramePr>
               <a:graphicFrameLocks xmlns:a="http://schemas.openxmlformats.org/drawingml/2006/main" noChangeAspect="1"/>
             </wp:cNvGraphicFramePr>
@@ -3450,13 +3632,13 @@
               <a:graphicData uri="http://schemas.openxmlformats.org/drawingml/2006/picture">
                 <pic:pic xmlns:pic="http://schemas.openxmlformats.org/drawingml/2006/picture">
                   <pic:nvPicPr>
-                    <pic:cNvPr id="0" name="Picture 1"/>
+                    <pic:cNvPr id="0" name="Picture 2"/>
                     <pic:cNvPicPr>
                       <a:picLocks noChangeAspect="1" noChangeArrowheads="1"/>
                     </pic:cNvPicPr>
                   </pic:nvPicPr>
                   <pic:blipFill>
-                    <a:blip r:embed="rId26">
+                    <a:blip r:embed="rId25">
                       <a:extLst>
                         <a:ext uri="{28A0092B-C50C-407E-A947-70E740481C1C}">
                           <a14:useLocalDpi xmlns:a14="http://schemas.microsoft.com/office/drawing/2010/main" val="0"/>
@@ -3471,7 +3653,7 @@
                   <pic:spPr bwMode="auto">
                     <a:xfrm>
                       <a:off x="0" y="0"/>
-                      <a:ext cx="5720771" cy="5793579"/>
+                      <a:ext cx="3961158" cy="3223875"/>
                     </a:xfrm>
                     <a:prstGeom prst="rect">
                       <a:avLst/>
@@ -3492,6 +3674,13 @@
       <w:pPr>
         <w:spacing w:after="120" w:line="259" w:lineRule="auto"/>
         <w:ind w:left="446"/>
+        <w:jc w:val="center"/>
+      </w:pPr>
+    </w:p>
+    <w:p>
+      <w:pPr>
+        <w:spacing w:after="120" w:line="259" w:lineRule="auto"/>
+        <w:ind w:left="446"/>
       </w:pPr>
       <w:r>
         <w:rPr>
@@ -3570,11 +3759,7 @@
         <w:ind w:left="-5"/>
       </w:pPr>
       <w:r>
-        <w:t xml:space="preserve">Human intervention into correcting credence is encouraged until any errors in credence setting are ruled-out and enough accurate </w:t>
-      </w:r>
-      <w:r>
-        <w:lastRenderedPageBreak/>
-        <w:t xml:space="preserve">data would exist that the process could be largely automated with intervention being made on an as needed basis. </w:t>
+        <w:t xml:space="preserve">Human intervention into correcting credence is encouraged until any errors in credence setting are ruled-out and enough accurate data would exist that the process could be largely automated with intervention being made on an as needed basis. </w:t>
       </w:r>
     </w:p>
     <w:p>
@@ -3667,8 +3852,13 @@
         <w:t>𝜏</w:t>
       </w:r>
       <w:r>
-        <w:t>) = COH(</w:t>
-      </w:r>
+        <w:t xml:space="preserve">) = </w:t>
+      </w:r>
+      <w:proofErr w:type="gramStart"/>
+      <w:r>
+        <w:t>COH(</w:t>
+      </w:r>
+      <w:proofErr w:type="gramEnd"/>
       <w:r>
         <w:rPr>
           <w:rFonts w:ascii="Segoe UI Symbol" w:eastAsia="Segoe UI Symbol" w:hAnsi="Segoe UI Symbol" w:cs="Segoe UI Symbol"/>
@@ -3789,6 +3979,8 @@
       <w:pPr>
         <w:ind w:left="-5"/>
       </w:pPr>
+      <w:bookmarkStart w:id="0" w:name="_GoBack"/>
+      <w:bookmarkEnd w:id="0"/>
     </w:p>
     <w:p>
       <w:pPr>
@@ -3800,6 +3992,7 @@
         </w:rPr>
       </w:pPr>
       <w:r>
+        <w:lastRenderedPageBreak/>
         <w:t>4</w:t>
       </w:r>
       <w:r>
@@ -4025,6 +4218,7 @@
     <w:p/>
     <w:p>
       <w:r>
+        <w:lastRenderedPageBreak/>
         <w:t xml:space="preserve">Both </w:t>
       </w:r>
       <w:r>
@@ -4067,134 +4261,134 @@
         <w:t xml:space="preserve"> credible empirical research </w:t>
       </w:r>
       <w:r>
-        <w:t xml:space="preserve">and punishing </w:t>
+        <w:t>and punishing l</w:t>
+      </w:r>
+      <w:r>
+        <w:t xml:space="preserve">ess credible </w:t>
+      </w:r>
+      <w:r>
+        <w:t>research</w:t>
+      </w:r>
+      <w:r>
+        <w:t>.</w:t>
+      </w:r>
+      <w:r>
+        <w:t xml:space="preserve"> </w:t>
+      </w:r>
+      <w:r>
+        <w:rPr>
+          <w:i/>
+        </w:rPr>
+        <w:t>Replication</w:t>
+      </w:r>
+      <w:r>
+        <w:t xml:space="preserve"> (or the ability for other scientists and </w:t>
+      </w:r>
+      <w:r>
+        <w:t>researchers</w:t>
+      </w:r>
+      <w:r>
+        <w:t xml:space="preserve"> to recreate the results of an experiment) could be the </w:t>
+      </w:r>
+      <w:r>
+        <w:rPr>
+          <w:i/>
+        </w:rPr>
+        <w:t>focal point itself</w:t>
+      </w:r>
+      <w:r>
+        <w:t xml:space="preserve"> but we can also delimit this approach to a sin</w:t>
+      </w:r>
+      <w:r>
+        <w:t xml:space="preserve">gle sub-stage or stage </w:t>
+      </w:r>
+      <w:r>
+        <w:t>and its ability to effectively mirror some</w:t>
+      </w:r>
+      <w:r>
+        <w:t xml:space="preserve"> subset of the overall</w:t>
+      </w:r>
+      <w:r>
+        <w:t xml:space="preserve"> data </w:t>
+      </w:r>
+      <w:r>
+        <w:t>set</w:t>
+      </w:r>
+      <w:r>
+        <w:t>.</w:t>
+      </w:r>
+    </w:p>
+    <w:p/>
+    <w:p>
+      <w:r>
+        <w:t xml:space="preserve">A more concrete example of that would see several articles passed into a single stage of Ockham.io. Those that fail to reach a certain threshold are removed, each one that succeeds stays. Those that remain through all stages can be used to augment some of the missing algorithm specifics laid out in </w:t>
+      </w:r>
+      <w:r>
+        <w:rPr>
+          <w:b/>
+        </w:rPr>
+        <w:t>Section 4.0</w:t>
+      </w:r>
+      <w:r>
+        <w:t>. We can study certain details at each stage that can help to filter or give a richer understanding about what kinds of articles, who wrote them, where they were published, what institutions published them</w:t>
+      </w:r>
+      <w:r>
+        <w:t>, etc.</w:t>
+      </w:r>
+    </w:p>
+    <w:p/>
+    <w:p>
+      <w:r>
+        <w:t xml:space="preserve">Another approach sees multiple algorithms being compared against each other for fitness with succeeding algorithms surviving and the less successful algorithms </w:t>
+      </w:r>
+      <w:r>
+        <w:t xml:space="preserve">being weeded out over several epochs of testing. Here, again, the </w:t>
+      </w:r>
+      <w:r>
+        <w:rPr>
+          <w:i/>
+        </w:rPr>
+        <w:t>Schelling Point</w:t>
+      </w:r>
+      <w:r>
+        <w:t xml:space="preserve"> can play an essential role in helping to determine what the fitness cut-off point is.</w:t>
+      </w:r>
+    </w:p>
+    <w:p/>
+    <w:p>
+      <w:r>
+        <w:t>One might be concerned about whether the</w:t>
+      </w:r>
+      <w:r>
+        <w:t xml:space="preserve"> legitimacy of t</w:t>
+      </w:r>
+      <w:r>
+        <w:t xml:space="preserve">he </w:t>
+      </w:r>
+      <w:r>
+        <w:t>core algorithm</w:t>
+      </w:r>
+      <w:r>
+        <w:t xml:space="preserve"> must </w:t>
+      </w:r>
+      <w:r>
+        <w:t xml:space="preserve">itself </w:t>
+      </w:r>
+      <w:r>
+        <w:t xml:space="preserve">be </w:t>
+      </w:r>
+      <w:r>
+        <w:t>credible</w:t>
+      </w:r>
+      <w:r>
+        <w:t xml:space="preserve">. We think so, but </w:t>
+      </w:r>
+      <w:r>
+        <w:t xml:space="preserve">its </w:t>
       </w:r>
       <w:r>
         <w:lastRenderedPageBreak/>
-        <w:t>l</w:t>
-      </w:r>
-      <w:r>
-        <w:t xml:space="preserve">ess credible </w:t>
-      </w:r>
-      <w:r>
-        <w:t>research</w:t>
-      </w:r>
-      <w:r>
-        <w:t>.</w:t>
-      </w:r>
-      <w:r>
-        <w:t xml:space="preserve"> </w:t>
-      </w:r>
-      <w:r>
-        <w:rPr>
-          <w:i/>
-        </w:rPr>
-        <w:t>Replication</w:t>
-      </w:r>
-      <w:r>
-        <w:t xml:space="preserve"> (or the ability for other scientists and </w:t>
-      </w:r>
-      <w:r>
-        <w:t>researchers</w:t>
-      </w:r>
-      <w:r>
-        <w:t xml:space="preserve"> to recreate the results of an experiment) could be the </w:t>
-      </w:r>
-      <w:r>
-        <w:rPr>
-          <w:i/>
-        </w:rPr>
-        <w:t>focal point itself</w:t>
-      </w:r>
-      <w:r>
-        <w:t xml:space="preserve"> but we can also delimit this approach to a sin</w:t>
-      </w:r>
-      <w:r>
-        <w:t xml:space="preserve">gle sub-stage or stage </w:t>
-      </w:r>
-      <w:r>
-        <w:t>and its ability to effectively mirror some</w:t>
-      </w:r>
-      <w:r>
-        <w:t xml:space="preserve"> subset of the overall</w:t>
-      </w:r>
-      <w:r>
-        <w:t xml:space="preserve"> data </w:t>
-      </w:r>
-      <w:r>
-        <w:t>set</w:t>
-      </w:r>
-      <w:r>
-        <w:t>.</w:t>
-      </w:r>
-    </w:p>
-    <w:p/>
-    <w:p>
-      <w:r>
-        <w:t xml:space="preserve">A more concrete example of that would see several articles passed into a single stage of Ockham.io. Those that fail to reach a certain threshold are removed, each one that succeeds stays. Those that remain through all stages can be used to augment some of the missing algorithm specifics laid out in </w:t>
-      </w:r>
-      <w:r>
-        <w:rPr>
-          <w:b/>
-        </w:rPr>
-        <w:t>Section 4.0</w:t>
-      </w:r>
-      <w:r>
-        <w:t>. We can study certain details at each stage that can help to filter or give a richer understanding about what kinds of articles, who wrote them, where they were published, what institutions published them</w:t>
-      </w:r>
-      <w:r>
-        <w:t>, etc.</w:t>
-      </w:r>
-    </w:p>
-    <w:p/>
-    <w:p>
-      <w:r>
-        <w:t xml:space="preserve">Another approach sees multiple algorithms being compared against each other for fitness with succeeding algorithms surviving and the less successful algorithms </w:t>
-      </w:r>
-      <w:r>
-        <w:t xml:space="preserve">being weeded out over several epochs of testing. Here, again, the </w:t>
-      </w:r>
-      <w:r>
-        <w:rPr>
-          <w:i/>
-        </w:rPr>
-        <w:t>Schelling Point</w:t>
-      </w:r>
-      <w:r>
-        <w:t xml:space="preserve"> can play an essential role in helping to determine what the fitness cut-off point is.</w:t>
-      </w:r>
-    </w:p>
-    <w:p/>
-    <w:p>
-      <w:r>
-        <w:t>One might be concerned about whether the</w:t>
-      </w:r>
-      <w:r>
-        <w:t xml:space="preserve"> legitimacy of t</w:t>
-      </w:r>
-      <w:r>
-        <w:t xml:space="preserve">he </w:t>
-      </w:r>
-      <w:r>
-        <w:t>core algorithm</w:t>
-      </w:r>
-      <w:r>
-        <w:t xml:space="preserve"> must </w:t>
-      </w:r>
-      <w:r>
-        <w:t xml:space="preserve">itself </w:t>
-      </w:r>
-      <w:r>
-        <w:t xml:space="preserve">be </w:t>
-      </w:r>
-      <w:r>
-        <w:t>credible</w:t>
-      </w:r>
-      <w:r>
-        <w:t xml:space="preserve">. We think so, but </w:t>
-      </w:r>
-      <w:r>
-        <w:t>its credibility</w:t>
+        <w:t>credibility</w:t>
       </w:r>
       <w:r>
         <w:t xml:space="preserve"> is demonstrated by its correctly identifying the credibility of the others.</w:t>
@@ -4284,7 +4478,6 @@
         <w:ind w:left="-5"/>
       </w:pPr>
       <w:r>
-        <w:lastRenderedPageBreak/>
         <w:t>It is the hope of this author that the dataset and overarching system above would be open-sourced and made publicly available for scrutiny, improvement, and to aid in public policy decision</w:t>
       </w:r>
       <w:r>
@@ -4315,13 +4508,21 @@
         <w:t>potential and exciting but non-essential way to implement</w:t>
       </w:r>
       <w:r>
-        <w:t xml:space="preserve"> Ockham</w:t>
+        <w:t xml:space="preserve"> </w:t>
+      </w:r>
+      <w:proofErr w:type="spellStart"/>
+      <w:r>
+        <w:t>Ockham</w:t>
       </w:r>
       <w:r>
         <w:t>.i</w:t>
       </w:r>
       <w:r>
-        <w:t>o’s core functionalities</w:t>
+        <w:t>o’s</w:t>
+      </w:r>
+      <w:proofErr w:type="spellEnd"/>
+      <w:r>
+        <w:t xml:space="preserve"> core functionalities</w:t>
       </w:r>
       <w:r>
         <w:t xml:space="preserve"> while </w:t>
@@ -4446,7 +4647,7 @@
         </w:rPr>
         <w:t>⧼</w:t>
       </w:r>
-      <w:hyperlink r:id="rId27" w:history="1">
+      <w:hyperlink r:id="rId26" w:history="1">
         <w:r>
           <w:rPr>
             <w:rStyle w:val="Hyperlink"/>
@@ -4516,8 +4717,10 @@
           <w:sz w:val="20"/>
           <w:szCs w:val="20"/>
         </w:rPr>
+        <w:lastRenderedPageBreak/>
         <w:t xml:space="preserve">classical physics.” </w:t>
       </w:r>
+      <w:proofErr w:type="spellStart"/>
       <w:r>
         <w:rPr>
           <w:i/>
@@ -4526,6 +4729,7 @@
         </w:rPr>
         <w:t>Arxiv</w:t>
       </w:r>
+      <w:proofErr w:type="spellEnd"/>
       <w:r>
         <w:rPr>
           <w:sz w:val="20"/>
@@ -4551,7 +4755,7 @@
         </w:rPr>
         <w:t>⧼</w:t>
       </w:r>
-      <w:hyperlink r:id="rId28" w:history="1">
+      <w:hyperlink r:id="rId27" w:history="1">
         <w:r>
           <w:rPr>
             <w:rStyle w:val="Hyperlink"/>
@@ -4563,7 +4767,7 @@
           <w:t>https://arxiv.org/pdf/gr</w:t>
         </w:r>
       </w:hyperlink>
-      <w:hyperlink r:id="rId29">
+      <w:hyperlink r:id="rId28">
         <w:r>
           <w:rPr>
             <w:color w:val="4472C4" w:themeColor="accent1"/>
@@ -4623,12 +4827,21 @@
           <w:szCs w:val="20"/>
         </w:rPr>
       </w:pPr>
-      <w:r>
-        <w:rPr>
-          <w:sz w:val="20"/>
-          <w:szCs w:val="20"/>
-        </w:rPr>
-        <w:t xml:space="preserve">Dunlosky, John, Katherine A. Rawson, Elizabeth J. Marsh, Mitchell J. Nathen, </w:t>
+      <w:proofErr w:type="spellStart"/>
+      <w:r>
+        <w:rPr>
+          <w:sz w:val="20"/>
+          <w:szCs w:val="20"/>
+        </w:rPr>
+        <w:t>Dunlosky</w:t>
+      </w:r>
+      <w:proofErr w:type="spellEnd"/>
+      <w:r>
+        <w:rPr>
+          <w:sz w:val="20"/>
+          <w:szCs w:val="20"/>
+        </w:rPr>
+        <w:t xml:space="preserve">, John, Katherine A. Rawson, Elizabeth J. Marsh, Mitchell J. Nathen, </w:t>
       </w:r>
     </w:p>
     <w:p>
@@ -4645,7 +4858,23 @@
           <w:sz w:val="20"/>
           <w:szCs w:val="20"/>
         </w:rPr>
-        <w:t xml:space="preserve">and Daniel T. Willingham. “Improving Students’ Learning With Effective </w:t>
+        <w:t xml:space="preserve">and Daniel T. Willingham. “Improving Students’ Learning </w:t>
+      </w:r>
+      <w:proofErr w:type="gramStart"/>
+      <w:r>
+        <w:rPr>
+          <w:sz w:val="20"/>
+          <w:szCs w:val="20"/>
+        </w:rPr>
+        <w:t>With</w:t>
+      </w:r>
+      <w:proofErr w:type="gramEnd"/>
+      <w:r>
+        <w:rPr>
+          <w:sz w:val="20"/>
+          <w:szCs w:val="20"/>
+        </w:rPr>
+        <w:t xml:space="preserve"> Effective </w:t>
       </w:r>
     </w:p>
     <w:p>
@@ -4662,7 +4891,23 @@
           <w:sz w:val="20"/>
           <w:szCs w:val="20"/>
         </w:rPr>
-        <w:t xml:space="preserve">Learning Techniques: Promising Directions From Cognitive and Educational Psychology.” </w:t>
+        <w:t xml:space="preserve">Learning Techniques: Promising Directions </w:t>
+      </w:r>
+      <w:proofErr w:type="gramStart"/>
+      <w:r>
+        <w:rPr>
+          <w:sz w:val="20"/>
+          <w:szCs w:val="20"/>
+        </w:rPr>
+        <w:t>From</w:t>
+      </w:r>
+      <w:proofErr w:type="gramEnd"/>
+      <w:r>
+        <w:rPr>
+          <w:sz w:val="20"/>
+          <w:szCs w:val="20"/>
+        </w:rPr>
+        <w:t xml:space="preserve"> Cognitive and Educational Psychology.” </w:t>
       </w:r>
       <w:r>
         <w:rPr>
@@ -4714,7 +4959,7 @@
         </w:rPr>
         <w:t>⧼</w:t>
       </w:r>
-      <w:hyperlink r:id="rId30" w:history="1">
+      <w:hyperlink r:id="rId29" w:history="1">
         <w:r>
           <w:rPr>
             <w:rStyle w:val="Hyperlink"/>
@@ -4768,12 +5013,21 @@
           <w:szCs w:val="20"/>
         </w:rPr>
       </w:pPr>
-      <w:r>
-        <w:rPr>
-          <w:sz w:val="20"/>
-          <w:szCs w:val="20"/>
-        </w:rPr>
-        <w:t xml:space="preserve">Condliffe, Jamie. “Did Scientists Really Just Break the Speed of Light?” </w:t>
+      <w:proofErr w:type="spellStart"/>
+      <w:r>
+        <w:rPr>
+          <w:sz w:val="20"/>
+          <w:szCs w:val="20"/>
+        </w:rPr>
+        <w:t>Condliffe</w:t>
+      </w:r>
+      <w:proofErr w:type="spellEnd"/>
+      <w:r>
+        <w:rPr>
+          <w:sz w:val="20"/>
+          <w:szCs w:val="20"/>
+        </w:rPr>
+        <w:t xml:space="preserve">, Jamie. “Did Scientists Really Just Break the Speed of Light?” </w:t>
       </w:r>
     </w:p>
     <w:p>
@@ -4790,7 +5044,23 @@
           <w:sz w:val="20"/>
           <w:szCs w:val="20"/>
         </w:rPr>
-        <w:t xml:space="preserve">Gizmodo. 7 May, 2012. </w:t>
+        <w:t xml:space="preserve">Gizmodo. 7 </w:t>
+      </w:r>
+      <w:proofErr w:type="gramStart"/>
+      <w:r>
+        <w:rPr>
+          <w:sz w:val="20"/>
+          <w:szCs w:val="20"/>
+        </w:rPr>
+        <w:t>May,</w:t>
+      </w:r>
+      <w:proofErr w:type="gramEnd"/>
+      <w:r>
+        <w:rPr>
+          <w:sz w:val="20"/>
+          <w:szCs w:val="20"/>
+        </w:rPr>
+        <w:t xml:space="preserve"> 2012. </w:t>
       </w:r>
     </w:p>
     <w:p>
@@ -4808,10 +5078,9 @@
           <w:sz w:val="20"/>
           <w:szCs w:val="20"/>
         </w:rPr>
-        <w:lastRenderedPageBreak/>
         <w:t>⧼</w:t>
       </w:r>
-      <w:hyperlink r:id="rId31" w:history="1">
+      <w:hyperlink r:id="rId30" w:history="1">
         <w:r>
           <w:rPr>
             <w:rStyle w:val="Hyperlink"/>
@@ -4905,14 +5174,30 @@
           <w:sz w:val="20"/>
           <w:szCs w:val="20"/>
         </w:rPr>
-        <w:t xml:space="preserve"> Cavl</w:t>
-      </w:r>
-      <w:r>
-        <w:rPr>
-          <w:sz w:val="20"/>
-          <w:szCs w:val="20"/>
-        </w:rPr>
-        <w:t xml:space="preserve">o. “Credit Markets, Credibility, and </w:t>
+        <w:t xml:space="preserve"> </w:t>
+      </w:r>
+      <w:proofErr w:type="spellStart"/>
+      <w:r>
+        <w:rPr>
+          <w:sz w:val="20"/>
+          <w:szCs w:val="20"/>
+        </w:rPr>
+        <w:t>Cavl</w:t>
+      </w:r>
+      <w:r>
+        <w:rPr>
+          <w:sz w:val="20"/>
+          <w:szCs w:val="20"/>
+        </w:rPr>
+        <w:t>o</w:t>
+      </w:r>
+      <w:proofErr w:type="spellEnd"/>
+      <w:r>
+        <w:rPr>
+          <w:sz w:val="20"/>
+          <w:szCs w:val="20"/>
+        </w:rPr>
+        <w:t xml:space="preserve">. “Credit Markets, Credibility, and </w:t>
       </w:r>
     </w:p>
     <w:p>
@@ -4964,7 +5249,7 @@
         </w:rPr>
         <w:t>⧼</w:t>
       </w:r>
-      <w:hyperlink r:id="rId32" w:history="1">
+      <w:hyperlink r:id="rId31" w:history="1">
         <w:r>
           <w:rPr>
             <w:rStyle w:val="Hyperlink"/>
@@ -4973,7 +5258,29 @@
             <w:szCs w:val="20"/>
             <w:u w:val="none"/>
           </w:rPr>
-          <w:t>https://pubs.aeaweb.org/doi/pdf/10.1257/jep.5.4.139</w:t>
+          <w:t>https://pubs.aeaweb.org/</w:t>
+        </w:r>
+        <w:proofErr w:type="spellStart"/>
+        <w:r>
+          <w:rPr>
+            <w:rStyle w:val="Hyperlink"/>
+            <w:color w:val="4472C4" w:themeColor="accent1"/>
+            <w:sz w:val="20"/>
+            <w:szCs w:val="20"/>
+            <w:u w:val="none"/>
+          </w:rPr>
+          <w:t>doi</w:t>
+        </w:r>
+        <w:proofErr w:type="spellEnd"/>
+        <w:r>
+          <w:rPr>
+            <w:rStyle w:val="Hyperlink"/>
+            <w:color w:val="4472C4" w:themeColor="accent1"/>
+            <w:sz w:val="20"/>
+            <w:szCs w:val="20"/>
+            <w:u w:val="none"/>
+          </w:rPr>
+          <w:t>/pdf/10.1257/jep.5.4.139</w:t>
         </w:r>
       </w:hyperlink>
       <w:r>
@@ -5080,7 +5387,7 @@
         </w:rPr>
         <w:t>⧼</w:t>
       </w:r>
-      <w:hyperlink r:id="rId33" w:history="1">
+      <w:hyperlink r:id="rId32" w:history="1">
         <w:r>
           <w:rPr>
             <w:rStyle w:val="Hyperlink"/>
@@ -5136,7 +5443,7 @@
         </w:rPr>
         <w:t>⧼</w:t>
       </w:r>
-      <w:hyperlink r:id="rId34" w:history="1">
+      <w:hyperlink r:id="rId33" w:history="1">
         <w:r>
           <w:rPr>
             <w:rStyle w:val="Hyperlink"/>
@@ -5188,7 +5495,23 @@
           <w:sz w:val="20"/>
           <w:szCs w:val="20"/>
         </w:rPr>
-        <w:t xml:space="preserve">Janssen, Maarten C. “On The Strategic Use Of Focal Points In Bargaining </w:t>
+        <w:t xml:space="preserve">Janssen, Maarten C. “On </w:t>
+      </w:r>
+      <w:proofErr w:type="gramStart"/>
+      <w:r>
+        <w:rPr>
+          <w:sz w:val="20"/>
+          <w:szCs w:val="20"/>
+        </w:rPr>
+        <w:t>The</w:t>
+      </w:r>
+      <w:proofErr w:type="gramEnd"/>
+      <w:r>
+        <w:rPr>
+          <w:sz w:val="20"/>
+          <w:szCs w:val="20"/>
+        </w:rPr>
+        <w:t xml:space="preserve"> Strategic Use Of Focal Points In Bargaining </w:t>
       </w:r>
     </w:p>
     <w:p>
@@ -5232,7 +5555,7 @@
         </w:rPr>
         <w:t>⧼</w:t>
       </w:r>
-      <w:hyperlink r:id="rId35" w:history="1">
+      <w:hyperlink r:id="rId34" w:history="1">
         <w:r>
           <w:rPr>
             <w:rStyle w:val="Hyperlink"/>
@@ -5277,7 +5600,7 @@
         </w:rPr>
         <w:t>⧼</w:t>
       </w:r>
-      <w:hyperlink r:id="rId36" w:history="1">
+      <w:hyperlink r:id="rId35" w:history="1">
         <w:r>
           <w:rPr>
             <w:rStyle w:val="Hyperlink"/>
@@ -5325,12 +5648,53 @@
           <w:szCs w:val="20"/>
         </w:rPr>
       </w:pPr>
-      <w:r>
-        <w:rPr>
-          <w:sz w:val="20"/>
-          <w:szCs w:val="20"/>
-        </w:rPr>
-        <w:t xml:space="preserve">Meijs, Wouter and Igor Douven. “On the Alleged Impossibility of Coherence.”  </w:t>
+      <w:proofErr w:type="spellStart"/>
+      <w:r>
+        <w:rPr>
+          <w:sz w:val="20"/>
+          <w:szCs w:val="20"/>
+        </w:rPr>
+        <w:t>Meijs</w:t>
+      </w:r>
+      <w:proofErr w:type="spellEnd"/>
+      <w:r>
+        <w:rPr>
+          <w:sz w:val="20"/>
+          <w:szCs w:val="20"/>
+        </w:rPr>
+        <w:t xml:space="preserve">, </w:t>
+      </w:r>
+      <w:proofErr w:type="spellStart"/>
+      <w:r>
+        <w:rPr>
+          <w:sz w:val="20"/>
+          <w:szCs w:val="20"/>
+        </w:rPr>
+        <w:t>Wouter</w:t>
+      </w:r>
+      <w:proofErr w:type="spellEnd"/>
+      <w:r>
+        <w:rPr>
+          <w:sz w:val="20"/>
+          <w:szCs w:val="20"/>
+        </w:rPr>
+        <w:t xml:space="preserve"> and Igor </w:t>
+      </w:r>
+      <w:proofErr w:type="spellStart"/>
+      <w:r>
+        <w:rPr>
+          <w:sz w:val="20"/>
+          <w:szCs w:val="20"/>
+        </w:rPr>
+        <w:t>Douven</w:t>
+      </w:r>
+      <w:proofErr w:type="spellEnd"/>
+      <w:r>
+        <w:rPr>
+          <w:sz w:val="20"/>
+          <w:szCs w:val="20"/>
+        </w:rPr>
+        <w:t xml:space="preserve">. “On the Alleged Impossibility of Coherence.”  </w:t>
       </w:r>
     </w:p>
     <w:p>
@@ -5359,6 +5723,7 @@
         </w:rPr>
         <w:tab/>
       </w:r>
+      <w:proofErr w:type="spellStart"/>
       <w:r>
         <w:rPr>
           <w:i/>
@@ -5367,6 +5732,7 @@
         </w:rPr>
         <w:t>Synthese</w:t>
       </w:r>
+      <w:proofErr w:type="spellEnd"/>
       <w:r>
         <w:rPr>
           <w:sz w:val="20"/>
@@ -5390,9 +5756,10 @@
           <w:sz w:val="20"/>
           <w:szCs w:val="20"/>
         </w:rPr>
+        <w:lastRenderedPageBreak/>
         <w:t>⧼</w:t>
       </w:r>
-      <w:hyperlink r:id="rId37" w:history="1">
+      <w:hyperlink r:id="rId36" w:history="1">
         <w:r>
           <w:rPr>
             <w:rStyle w:val="Hyperlink"/>
@@ -5404,7 +5771,7 @@
           <w:t>https://ai2</w:t>
         </w:r>
       </w:hyperlink>
-      <w:hyperlink r:id="rId38">
+      <w:hyperlink r:id="rId37">
         <w:r>
           <w:rPr>
             <w:color w:val="4472C4" w:themeColor="accent1"/>
@@ -5422,7 +5789,7 @@
         </w:rPr>
         <w:tab/>
       </w:r>
-      <w:hyperlink r:id="rId39">
+      <w:hyperlink r:id="rId38">
         <w:r>
           <w:rPr>
             <w:color w:val="4472C4" w:themeColor="accent1"/>
@@ -5432,8 +5799,8 @@
           <w:t>s2</w:t>
         </w:r>
       </w:hyperlink>
-      <w:hyperlink r:id="rId40"/>
-      <w:hyperlink r:id="rId41">
+      <w:hyperlink r:id="rId39"/>
+      <w:hyperlink r:id="rId40">
         <w:r>
           <w:rPr>
             <w:color w:val="4472C4" w:themeColor="accent1"/>
@@ -5478,12 +5845,21 @@
           <w:szCs w:val="20"/>
         </w:rPr>
       </w:pPr>
-      <w:r>
-        <w:rPr>
-          <w:sz w:val="20"/>
-          <w:szCs w:val="20"/>
-        </w:rPr>
-        <w:t xml:space="preserve">Suppes, Patrick. </w:t>
+      <w:proofErr w:type="spellStart"/>
+      <w:r>
+        <w:rPr>
+          <w:sz w:val="20"/>
+          <w:szCs w:val="20"/>
+        </w:rPr>
+        <w:t>Suppes</w:t>
+      </w:r>
+      <w:proofErr w:type="spellEnd"/>
+      <w:r>
+        <w:rPr>
+          <w:sz w:val="20"/>
+          <w:szCs w:val="20"/>
+        </w:rPr>
+        <w:t xml:space="preserve">, Patrick. </w:t>
       </w:r>
       <w:r>
         <w:rPr>
@@ -5535,7 +5911,7 @@
         </w:rPr>
         <w:t>⧼</w:t>
       </w:r>
-      <w:hyperlink r:id="rId42" w:history="1">
+      <w:hyperlink r:id="rId41" w:history="1">
         <w:r>
           <w:rPr>
             <w:rStyle w:val="Hyperlink"/>
@@ -5582,12 +5958,21 @@
           <w:szCs w:val="20"/>
         </w:rPr>
       </w:pPr>
-      <w:r>
-        <w:rPr>
-          <w:sz w:val="20"/>
-          <w:szCs w:val="20"/>
-        </w:rPr>
-        <w:t xml:space="preserve">Thagard, Paul. “Coherence, Truth, and Development of Scientific Knowledge.” </w:t>
+      <w:proofErr w:type="spellStart"/>
+      <w:r>
+        <w:rPr>
+          <w:sz w:val="20"/>
+          <w:szCs w:val="20"/>
+        </w:rPr>
+        <w:t>Thagard</w:t>
+      </w:r>
+      <w:proofErr w:type="spellEnd"/>
+      <w:r>
+        <w:rPr>
+          <w:sz w:val="20"/>
+          <w:szCs w:val="20"/>
+        </w:rPr>
+        <w:t xml:space="preserve">, Paul. “Coherence, Truth, and Development of Scientific Knowledge.” </w:t>
       </w:r>
     </w:p>
     <w:p>
@@ -5665,7 +6050,7 @@
         </w:rPr>
         <w:t>⧼</w:t>
       </w:r>
-      <w:hyperlink r:id="rId43" w:history="1">
+      <w:hyperlink r:id="rId42" w:history="1">
         <w:r>
           <w:rPr>
             <w:rStyle w:val="Hyperlink"/>
@@ -5718,8 +6103,25 @@
           <w:szCs w:val="20"/>
           <w:shd w:val="clear" w:color="auto" w:fill="FCFCFC"/>
         </w:rPr>
-        <w:lastRenderedPageBreak/>
-        <w:t xml:space="preserve">“The Set-Theoretic Conception Of Science.” </w:t>
+        <w:t xml:space="preserve">“The Set-Theoretic Conception </w:t>
+      </w:r>
+      <w:proofErr w:type="gramStart"/>
+      <w:r>
+        <w:rPr>
+          <w:sz w:val="20"/>
+          <w:szCs w:val="20"/>
+          <w:shd w:val="clear" w:color="auto" w:fill="FCFCFC"/>
+        </w:rPr>
+        <w:t>Of</w:t>
+      </w:r>
+      <w:proofErr w:type="gramEnd"/>
+      <w:r>
+        <w:rPr>
+          <w:sz w:val="20"/>
+          <w:szCs w:val="20"/>
+          <w:shd w:val="clear" w:color="auto" w:fill="FCFCFC"/>
+        </w:rPr>
+        <w:t xml:space="preserve"> Science.” </w:t>
       </w:r>
       <w:r>
         <w:rPr>
@@ -5736,13 +6138,23 @@
         </w:rPr>
         <w:t xml:space="preserve">. </w:t>
       </w:r>
-      <w:r>
-        <w:rPr>
-          <w:i/>
-          <w:sz w:val="20"/>
-          <w:szCs w:val="20"/>
-        </w:rPr>
-        <w:t xml:space="preserve">Synthese Library </w:t>
+      <w:proofErr w:type="spellStart"/>
+      <w:r>
+        <w:rPr>
+          <w:i/>
+          <w:sz w:val="20"/>
+          <w:szCs w:val="20"/>
+        </w:rPr>
+        <w:t>Synthese</w:t>
+      </w:r>
+      <w:proofErr w:type="spellEnd"/>
+      <w:r>
+        <w:rPr>
+          <w:i/>
+          <w:sz w:val="20"/>
+          <w:szCs w:val="20"/>
+        </w:rPr>
+        <w:t xml:space="preserve"> Library </w:t>
       </w:r>
       <w:r>
         <w:rPr>
@@ -5769,7 +6181,7 @@
         </w:rPr>
         <w:t>⧼</w:t>
       </w:r>
-      <w:hyperlink r:id="rId44">
+      <w:hyperlink r:id="rId43">
         <w:r>
           <w:rPr>
             <w:color w:val="4472C4" w:themeColor="accent1"/>
@@ -5779,7 +6191,7 @@
           <w:t>https://link.springer.com/chapter/10.1007/978</w:t>
         </w:r>
       </w:hyperlink>
-      <w:hyperlink r:id="rId45">
+      <w:hyperlink r:id="rId44">
         <w:r>
           <w:rPr>
             <w:color w:val="4472C4" w:themeColor="accent1"/>
@@ -5789,7 +6201,7 @@
           <w:t>-</w:t>
         </w:r>
       </w:hyperlink>
-      <w:hyperlink r:id="rId46">
+      <w:hyperlink r:id="rId45">
         <w:r>
           <w:rPr>
             <w:color w:val="4472C4" w:themeColor="accent1"/>
@@ -5799,7 +6211,7 @@
           <w:t>1</w:t>
         </w:r>
       </w:hyperlink>
-      <w:hyperlink r:id="rId47">
+      <w:hyperlink r:id="rId46">
         <w:r>
           <w:rPr>
             <w:color w:val="4472C4" w:themeColor="accent1"/>
@@ -5809,7 +6221,7 @@
           <w:t>-</w:t>
         </w:r>
       </w:hyperlink>
-      <w:hyperlink r:id="rId48">
+      <w:hyperlink r:id="rId47">
         <w:r>
           <w:rPr>
             <w:color w:val="4472C4" w:themeColor="accent1"/>
@@ -5819,7 +6231,7 @@
           <w:t>4020</w:t>
         </w:r>
       </w:hyperlink>
-      <w:hyperlink r:id="rId49">
+      <w:hyperlink r:id="rId48">
         <w:r>
           <w:rPr>
             <w:color w:val="4472C4" w:themeColor="accent1"/>
@@ -5829,7 +6241,7 @@
           <w:t>-</w:t>
         </w:r>
       </w:hyperlink>
-      <w:hyperlink r:id="rId50">
+      <w:hyperlink r:id="rId49">
         <w:r>
           <w:rPr>
             <w:color w:val="4472C4" w:themeColor="accent1"/>
@@ -5839,7 +6251,7 @@
           <w:t>6354</w:t>
         </w:r>
       </w:hyperlink>
-      <w:hyperlink r:id="rId51">
+      <w:hyperlink r:id="rId50">
         <w:r>
           <w:rPr>
             <w:color w:val="4472C4" w:themeColor="accent1"/>
@@ -5849,7 +6261,7 @@
           <w:t>-</w:t>
         </w:r>
       </w:hyperlink>
-      <w:hyperlink r:id="rId52">
+      <w:hyperlink r:id="rId51">
         <w:r>
           <w:rPr>
             <w:color w:val="4472C4" w:themeColor="accent1"/>
@@ -6057,7 +6469,11 @@
         <w:t>Neural Network</w:t>
       </w:r>
       <w:r>
-        <w:t xml:space="preserve">: an implementation of a biological neural network such that artificial neurons are connected into layers that are in turn connected to each other. Inputs are passed in to the first layer of neurons, functions applied to those inputs such that an output is produced by the last layer of the network.  </w:t>
+        <w:t xml:space="preserve">: an implementation of a biological neural network such that artificial neurons are connected into layers that are in turn connected to each other. Inputs are passed in </w:t>
+      </w:r>
+      <w:r>
+        <w:lastRenderedPageBreak/>
+        <w:t xml:space="preserve">to the first layer of neurons, functions applied to those inputs such that an output is produced by the last layer of the network.  </w:t>
       </w:r>
     </w:p>
     <w:p>
@@ -6091,12 +6507,14 @@
       <w:r>
         <w:t xml:space="preserve"> or </w:t>
       </w:r>
+      <w:proofErr w:type="spellStart"/>
       <w:r>
         <w:rPr>
           <w:i/>
         </w:rPr>
         <w:t>transpile</w:t>
       </w:r>
+      <w:proofErr w:type="spellEnd"/>
       <w:r>
         <w:t xml:space="preserve"> a </w:t>
       </w:r>
@@ -6195,7 +6613,6 @@
         <w:rPr>
           <w:i/>
         </w:rPr>
-        <w:lastRenderedPageBreak/>
         <w:t>Nonmonotonic Inference</w:t>
       </w:r>
       <w:r>
@@ -6354,6 +6771,7 @@
         <w:ind w:left="370"/>
       </w:pPr>
       <w:r>
+        <w:lastRenderedPageBreak/>
         <w:t>III.</w:t>
       </w:r>
       <w:r>
@@ -6445,11 +6863,7 @@
         <w:t>Epistemic Scientific Structuralism</w:t>
       </w:r>
       <w:r>
-        <w:t xml:space="preserve">: the position that our knowledge of the world is limited to structural knowledge of </w:t>
-      </w:r>
-      <w:r>
-        <w:lastRenderedPageBreak/>
-        <w:t xml:space="preserve">the world (while remaining silent about or denying the possibility of knowledge of </w:t>
+        <w:t xml:space="preserve">: the position that our knowledge of the world is limited to structural knowledge of the world (while remaining silent about or denying the possibility of knowledge of </w:t>
       </w:r>
       <w:r>
         <w:rPr>
@@ -6519,21 +6933,25 @@
       <w:r>
         <w:t xml:space="preserve"> is merely the thesis that (1) mental states are either identified by what they do rather than what they are made of (e.g. - some substance, </w:t>
       </w:r>
+      <w:proofErr w:type="spellStart"/>
       <w:r>
         <w:rPr>
           <w:i/>
         </w:rPr>
         <w:t>haeccity</w:t>
       </w:r>
+      <w:proofErr w:type="spellEnd"/>
       <w:r>
         <w:t xml:space="preserve">, or primitive </w:t>
       </w:r>
+      <w:proofErr w:type="spellStart"/>
       <w:r>
         <w:rPr>
           <w:i/>
         </w:rPr>
         <w:t>thisness</w:t>
       </w:r>
+      <w:proofErr w:type="spellEnd"/>
       <w:r>
         <w:t xml:space="preserve">) and/or (2) determined by the role they play or the system of which they are part (and hence, could be implemented in numerous substrates). The main version of this view is </w:t>
       </w:r>
@@ -6583,6 +7001,7 @@
       <w:pPr>
         <w:ind w:left="370"/>
       </w:pPr>
+      <w:proofErr w:type="gramStart"/>
       <w:r>
         <w:rPr>
           <w:i/>
@@ -6601,6 +7020,7 @@
         </w:rPr>
         <w:t>posteriori</w:t>
       </w:r>
+      <w:proofErr w:type="gramEnd"/>
       <w:r>
         <w:t xml:space="preserve">: that which cannot be known </w:t>
       </w:r>
@@ -6676,13 +7096,21 @@
         <w:t xml:space="preserve"> </w:t>
       </w:r>
       <w:r>
-        <w:t xml:space="preserve">In other words, when does a </w:t>
+        <w:t xml:space="preserve">In </w:t>
+      </w:r>
+      <w:r>
+        <w:lastRenderedPageBreak/>
+        <w:t xml:space="preserve">other words, when does a </w:t>
       </w:r>
       <w:r>
         <w:t xml:space="preserve">real </w:t>
       </w:r>
       <w:r>
-        <w:t xml:space="preserve">correlation obtain rather than a </w:t>
+        <w:t xml:space="preserve">correlation obtain rather than </w:t>
+      </w:r>
+      <w:proofErr w:type="gramStart"/>
+      <w:r>
+        <w:t xml:space="preserve">a </w:t>
       </w:r>
       <w:r>
         <w:t xml:space="preserve"> </w:t>
@@ -6690,6 +7118,7 @@
       <w:r>
         <w:t>“</w:t>
       </w:r>
+      <w:proofErr w:type="gramEnd"/>
       <w:r>
         <w:t>fake</w:t>
       </w:r>
@@ -6754,7 +7183,15 @@
         <w:ind w:left="370"/>
       </w:pPr>
       <w:r>
-        <w:t>I do not have room here to discuss this too deeply but I will briefly say that there are at least three problematic assumptions interwoven into such concerns that give rise to the problem in the fist place: (1) Noumena / Phenomena distinction and the picture of representation that arises from it</w:t>
+        <w:t xml:space="preserve">I do not have room here to discuss this too deeply but I will briefly say that there are at least three problematic assumptions interwoven into such concerns that give rise to the problem in the </w:t>
+      </w:r>
+      <w:proofErr w:type="spellStart"/>
+      <w:r>
+        <w:t>fist</w:t>
+      </w:r>
+      <w:proofErr w:type="spellEnd"/>
+      <w:r>
+        <w:t xml:space="preserve"> place: (1) Noumena / Phenomena distinction and the picture of representation that arises from it</w:t>
       </w:r>
       <w:r>
         <w:rPr>
@@ -6865,6 +7302,7 @@
         <w:ind w:left="370"/>
       </w:pPr>
       <w:r>
+        <w:lastRenderedPageBreak/>
         <w:t>V.</w:t>
       </w:r>
       <w:r>
@@ -6920,7 +7358,7 @@
       <w:r>
         <w:t xml:space="preserve">my </w:t>
       </w:r>
-      <w:hyperlink r:id="rId53">
+      <w:hyperlink r:id="rId52">
         <w:r>
           <w:rPr>
             <w:color w:val="0563C1"/>
@@ -6962,9 +7400,9 @@
       </w:r>
     </w:p>
     <w:sectPr>
-      <w:footerReference w:type="even" r:id="rId54"/>
-      <w:footerReference w:type="default" r:id="rId55"/>
-      <w:footerReference w:type="first" r:id="rId56"/>
+      <w:footerReference w:type="even" r:id="rId53"/>
+      <w:footerReference w:type="default" r:id="rId54"/>
+      <w:footerReference w:type="first" r:id="rId55"/>
       <w:pgSz w:w="12240" w:h="15840"/>
       <w:pgMar w:top="1515" w:right="1493" w:bottom="1439" w:left="1440" w:header="720" w:footer="720" w:gutter="0"/>
       <w:pgNumType w:start="0"/>
@@ -7198,7 +7636,15 @@
         <w:footnoteRef/>
       </w:r>
       <w:r>
-        <w:t xml:space="preserve"> See da Costa 2008 pp. 5 and Suppes 2002. </w:t>
+        <w:t xml:space="preserve"> See da Costa 2008 pp. 5 and </w:t>
+      </w:r>
+      <w:proofErr w:type="spellStart"/>
+      <w:r>
+        <w:t>Suppes</w:t>
+      </w:r>
+      <w:proofErr w:type="spellEnd"/>
+      <w:r>
+        <w:t xml:space="preserve"> 2002. </w:t>
       </w:r>
     </w:p>
   </w:footnote>
@@ -7215,7 +7661,15 @@
         <w:footnoteRef/>
       </w:r>
       <w:r>
-        <w:t xml:space="preserve"> Imprecision in theoretical terms means that in two different instances we might actually be talking about two very different things despite using the same word. In such cases, the utility of the terms of used is highly dubious as are any results that might be derived from them. </w:t>
+        <w:t xml:space="preserve"> Imprecision in theoretical terms means that in two different instances we might </w:t>
+      </w:r>
+      <w:proofErr w:type="gramStart"/>
+      <w:r>
+        <w:t>actually be</w:t>
+      </w:r>
+      <w:proofErr w:type="gramEnd"/>
+      <w:r>
+        <w:t xml:space="preserve"> talking about two very different things despite using the same word. In such cases, the utility of the terms of used is highly dubious as are any results that might be derived from them. </w:t>
       </w:r>
     </w:p>
   </w:footnote>
@@ -7232,7 +7686,15 @@
         <w:footnoteRef/>
       </w:r>
       <w:r>
-        <w:t xml:space="preserve"> See Suppes 2002 pp. 30-34 for a brief description of this method. </w:t>
+        <w:t xml:space="preserve"> See </w:t>
+      </w:r>
+      <w:proofErr w:type="spellStart"/>
+      <w:r>
+        <w:t>Suppes</w:t>
+      </w:r>
+      <w:proofErr w:type="spellEnd"/>
+      <w:r>
+        <w:t xml:space="preserve"> 2002 pp. 30-34 for a brief description of this method. </w:t>
       </w:r>
     </w:p>
   </w:footnote>
@@ -7250,7 +7712,15 @@
         <w:footnoteRef/>
       </w:r>
       <w:r>
-        <w:t xml:space="preserve"> Randomly from Dunlosky, John, Katherine A. Rawson, Elizabeth J. Marsh, Mitchell J. Nathen, and Daniel T. Willingham 2013. </w:t>
+        <w:t xml:space="preserve"> Randomly from </w:t>
+      </w:r>
+      <w:proofErr w:type="spellStart"/>
+      <w:r>
+        <w:t>Dunlosky</w:t>
+      </w:r>
+      <w:proofErr w:type="spellEnd"/>
+      <w:r>
+        <w:t xml:space="preserve">, John, Katherine A. Rawson, Elizabeth J. Marsh, Mitchell J. Nathen, and Daniel T. Willingham 2013. </w:t>
       </w:r>
       <w:r>
         <w:rPr>
@@ -7307,14 +7777,44 @@
         <w:rPr>
           <w:szCs w:val="18"/>
         </w:rPr>
-        <w:t xml:space="preserve"> See Suppes 2002 and </w:t>
+        <w:t xml:space="preserve"> See </w:t>
+      </w:r>
+      <w:proofErr w:type="spellStart"/>
+      <w:r>
+        <w:rPr>
+          <w:szCs w:val="18"/>
+        </w:rPr>
+        <w:t>Suppes</w:t>
+      </w:r>
+      <w:proofErr w:type="spellEnd"/>
+      <w:r>
+        <w:rPr>
+          <w:szCs w:val="18"/>
+        </w:rPr>
+        <w:t xml:space="preserve"> 2002 and </w:t>
       </w:r>
       <w:r>
         <w:rPr>
           <w:szCs w:val="18"/>
           <w:shd w:val="clear" w:color="auto" w:fill="FCFCFC"/>
         </w:rPr>
-        <w:t>“The Set-Theoretic Conception Of Science” 2007 for an example</w:t>
+        <w:t xml:space="preserve">“The Set-Theoretic Conception </w:t>
+      </w:r>
+      <w:proofErr w:type="gramStart"/>
+      <w:r>
+        <w:rPr>
+          <w:szCs w:val="18"/>
+          <w:shd w:val="clear" w:color="auto" w:fill="FCFCFC"/>
+        </w:rPr>
+        <w:t>Of</w:t>
+      </w:r>
+      <w:proofErr w:type="gramEnd"/>
+      <w:r>
+        <w:rPr>
+          <w:szCs w:val="18"/>
+          <w:shd w:val="clear" w:color="auto" w:fill="FCFCFC"/>
+        </w:rPr>
+        <w:t xml:space="preserve"> Science” 2007 for an example</w:t>
       </w:r>
       <w:r>
         <w:rPr>
@@ -7356,7 +7856,23 @@
           <w:sz w:val="18"/>
           <w:szCs w:val="18"/>
         </w:rPr>
-        <w:t xml:space="preserve"> See Suppes 2002 pp. 129.</w:t>
+        <w:t xml:space="preserve"> See </w:t>
+      </w:r>
+      <w:proofErr w:type="spellStart"/>
+      <w:r>
+        <w:rPr>
+          <w:sz w:val="18"/>
+          <w:szCs w:val="18"/>
+        </w:rPr>
+        <w:t>Suppes</w:t>
+      </w:r>
+      <w:proofErr w:type="spellEnd"/>
+      <w:r>
+        <w:rPr>
+          <w:sz w:val="18"/>
+          <w:szCs w:val="18"/>
+        </w:rPr>
+        <w:t xml:space="preserve"> 2002 pp. 129.</w:t>
       </w:r>
     </w:p>
   </w:footnote>
@@ -7383,7 +7899,39 @@
           <w:sz w:val="20"/>
           <w:szCs w:val="20"/>
         </w:rPr>
-        <w:t xml:space="preserve"> See Meijs and Douven 2007 for an introduction to the debate and replies. </w:t>
+        <w:t xml:space="preserve"> See </w:t>
+      </w:r>
+      <w:proofErr w:type="spellStart"/>
+      <w:r>
+        <w:rPr>
+          <w:sz w:val="20"/>
+          <w:szCs w:val="20"/>
+        </w:rPr>
+        <w:t>Meijs</w:t>
+      </w:r>
+      <w:proofErr w:type="spellEnd"/>
+      <w:r>
+        <w:rPr>
+          <w:sz w:val="20"/>
+          <w:szCs w:val="20"/>
+        </w:rPr>
+        <w:t xml:space="preserve"> and </w:t>
+      </w:r>
+      <w:proofErr w:type="spellStart"/>
+      <w:r>
+        <w:rPr>
+          <w:sz w:val="20"/>
+          <w:szCs w:val="20"/>
+        </w:rPr>
+        <w:t>Douven</w:t>
+      </w:r>
+      <w:proofErr w:type="spellEnd"/>
+      <w:r>
+        <w:rPr>
+          <w:sz w:val="20"/>
+          <w:szCs w:val="20"/>
+        </w:rPr>
+        <w:t xml:space="preserve"> 2007 for an introduction to the debate and replies. </w:t>
       </w:r>
     </w:p>
   </w:footnote>
@@ -7410,7 +7958,39 @@
           <w:sz w:val="20"/>
           <w:szCs w:val="20"/>
         </w:rPr>
-        <w:t xml:space="preserve"> See Thagard 2007 pp 28. While the exact terms ‘coheres’ or ‘coherence’ are perhaps not explicitly said by many scientists, the concept that a theory, study, or hypothesis should be logically consistent with our other best current scientific theories is often mentioned though not in those exact words. Theories, hypotheses, or studies that are not logically consistent warrant additional scrutiny and reservation. Consider the recent claim that the speed light had been broken – see Condliffe 2012. </w:t>
+        <w:t xml:space="preserve"> See </w:t>
+      </w:r>
+      <w:proofErr w:type="spellStart"/>
+      <w:r>
+        <w:rPr>
+          <w:sz w:val="20"/>
+          <w:szCs w:val="20"/>
+        </w:rPr>
+        <w:t>Thagard</w:t>
+      </w:r>
+      <w:proofErr w:type="spellEnd"/>
+      <w:r>
+        <w:rPr>
+          <w:sz w:val="20"/>
+          <w:szCs w:val="20"/>
+        </w:rPr>
+        <w:t xml:space="preserve"> 2007 pp 28. While the exact terms ‘coheres’ or ‘coherence’ are perhaps not explicitly said by many scientists, the concept that a theory, study, or hypothesis should be logically consistent with our other best current scientific theories is often mentioned though not in those exact words. Theories, hypotheses, or studies that are not logically consistent warrant additional scrutiny and reservation. Consider the recent claim that the speed light had been broken – see </w:t>
+      </w:r>
+      <w:proofErr w:type="spellStart"/>
+      <w:r>
+        <w:rPr>
+          <w:sz w:val="20"/>
+          <w:szCs w:val="20"/>
+        </w:rPr>
+        <w:t>Condliffe</w:t>
+      </w:r>
+      <w:proofErr w:type="spellEnd"/>
+      <w:r>
+        <w:rPr>
+          <w:sz w:val="20"/>
+          <w:szCs w:val="20"/>
+        </w:rPr>
+        <w:t xml:space="preserve"> 2012. </w:t>
       </w:r>
     </w:p>
   </w:footnote>
@@ -7435,7 +8015,23 @@
           <w:sz w:val="20"/>
           <w:szCs w:val="20"/>
         </w:rPr>
-        <w:t xml:space="preserve"> Special thanks to Pawel Ngei of </w:t>
+        <w:t xml:space="preserve"> Special thanks to Pawel </w:t>
+      </w:r>
+      <w:proofErr w:type="spellStart"/>
+      <w:r>
+        <w:rPr>
+          <w:sz w:val="20"/>
+          <w:szCs w:val="20"/>
+        </w:rPr>
+        <w:t>Ngei</w:t>
+      </w:r>
+      <w:proofErr w:type="spellEnd"/>
+      <w:r>
+        <w:rPr>
+          <w:sz w:val="20"/>
+          <w:szCs w:val="20"/>
+        </w:rPr>
+        <w:t xml:space="preserve"> of </w:t>
       </w:r>
       <w:hyperlink r:id="rId1" w:history="1">
         <w:r>
@@ -7474,7 +8070,15 @@
         <w:footnoteRef/>
       </w:r>
       <w:r>
-        <w:t xml:space="preserve"> See Frenkel, Jacob and Guillermo A. Cavlo 1991.</w:t>
+        <w:t xml:space="preserve"> See Frenkel, Jacob and Guillermo A. </w:t>
+      </w:r>
+      <w:proofErr w:type="spellStart"/>
+      <w:r>
+        <w:t>Cavlo</w:t>
+      </w:r>
+      <w:proofErr w:type="spellEnd"/>
+      <w:r>
+        <w:t xml:space="preserve"> 1991.</w:t>
       </w:r>
     </w:p>
   </w:footnote>
@@ -9456,7 +10060,7 @@
 </file>
 
 <file path=customXml/itemProps1.xml><?xml version="1.0" encoding="utf-8"?>
-<ds:datastoreItem xmlns:ds="http://schemas.openxmlformats.org/officeDocument/2006/customXml" ds:itemID="{2AE8F14F-E76C-491E-BD2E-A599FACC0004}">
+<ds:datastoreItem xmlns:ds="http://schemas.openxmlformats.org/officeDocument/2006/customXml" ds:itemID="{01B9314A-7FDF-4D5E-BEAE-5081602E7FFF}">
   <ds:schemaRefs>
     <ds:schemaRef ds:uri="http://schemas.openxmlformats.org/officeDocument/2006/bibliography"/>
   </ds:schemaRefs>

</xml_diff>